<commit_message>
New translations facilitator guideline - prisoners and candies.docx (French)
</commit_message>
<xml_diff>
--- a/facilitation_guides/translation/fra/Facilitator guideline - Prisoners and candies.docx
+++ b/facilitation_guides/translation/fra/Facilitator guideline - Prisoners and candies.docx
@@ -3304,7 +3304,7 @@
           <w:sz w:val="22"/>
           <w:szCs w:val="22"/>
         </w:rPr>
-        <w:t xml:space="preserve">When Prisoner 2 tells Prisoner 1 that he does not know whether he has more candies than him, everyone knows that Prisoner 2 has at least one candy. In fact, if Prisoner 2 had no candies, he would have answered “I know that I do not have more candies than you”.</w:t>
+        <w:t xml:space="preserve">Lorsque le prisonnier 2 dit au prisonnier 1 qu'il ne sait pas s'il a plus de bonbons que lui, tout le monde sait que le prisonnier 2 a au moins un bonbon. En effet, si le prisonnier 2 n'avait pas de bonbons, il aurait répondu "Je sais que je n'ai pas plus de bonbons que toi"</w:t>
       </w:r>
     </w:p>
     <w:p>
@@ -3340,7 +3340,7 @@
           <w:sz w:val="22"/>
           <w:szCs w:val="22"/>
         </w:rPr>
-        <w:t xml:space="preserve">When Prisoner 3 tells Prisoner 2 that he does not know whether he has more candies than him, everyone knows that Prisoner 3 has at least two candies. In fact, if Prisoner 3 had one or two candies, he would have answered “I know that I do not have more candies than you”, as Prisoner 3 known but the previous point that Prisoner 2 has at least one candy.</w:t>
+        <w:t xml:space="preserve">Lorsque le prisonnier 3 dit au prisonnier 2 qu'il ne sait pas s'il a plus de bonbons que lui, tout le monde sait que le prisonnier 3 a au moins deux bonbons. En effet, si le prisonnier 3 avait un ou deux bonbons, il aurait répondu "Je sais que je n'ai pas plus de bonbons que toi", puisque le prisonnier 3 sait mais le point précédent que le prisonnier 2 a au moins un bonbon.</w:t>
       </w:r>
     </w:p>
     <w:p>
@@ -3376,7 +3376,7 @@
           <w:sz w:val="22"/>
           <w:szCs w:val="22"/>
         </w:rPr>
-        <w:t xml:space="preserve">Now we know that Prisoner 2 has at least one candy and Prisoner 3 has at least two candies, and the remaining four can be distributed in all possible ways. When Prisoner 4 tells the others that he knows how many candies each prisoner has, we know that Prisoner 4 must have all four remaining candies, as this is the only way he could possibly have all the informations.</w:t>
+        <w:t xml:space="preserve">Nous savons maintenant que le prisonnier 2 a au moins un bonbon et que le prisonnier 3 a au moins deux bonbons, et que les quatre restants peuvent être distribués de toutes les manières possibles. Lorsque le prisonnier 4 dit aux autres qu'il sait combien de bonbons possède chaque prisonnier, nous savons que le prisonnier 4 doit avoir les quatre bonbons restants, car c'est la seule façon pour lui d'avoir toutes les informations.</w:t>
       </w:r>
     </w:p>
     <w:p>
@@ -3412,7 +3412,7 @@
           <w:sz w:val="22"/>
           <w:szCs w:val="22"/>
         </w:rPr>
-        <w:t xml:space="preserve">So the answer is that the candies of the four prisoners are (0,1,2,4).</w:t>
+        <w:t xml:space="preserve">La réponse est donc que les bonbons des quatre prisonniers sont (0,1,2,4).</w:t>
       </w:r>
     </w:p>
     <w:sectPr>

</xml_diff>